<commit_message>
Foltán és Baksza feladatok
</commit_message>
<xml_diff>
--- a/DOCUMENTATION/Könyvtározó rendszer.docx
+++ b/DOCUMENTATION/Könyvtározó rendszer.docx
@@ -30,6 +30,7 @@
       </w:r>
     </w:p>
     <w:p>
+      <w:bookmarkStart w:id="0" w:name="_Hlk189726545"/>
       <w:r>
         <w:t>Egy olyan rendsze</w:t>
       </w:r>
@@ -66,6 +67,9 @@
       <w:pPr>
         <w:pStyle w:val="Cmsor1"/>
       </w:pPr>
+      <w:bookmarkStart w:id="1" w:name="_Hlk189726807"/>
+      <w:bookmarkStart w:id="2" w:name="_GoBack"/>
+      <w:bookmarkEnd w:id="0"/>
       <w:r>
         <w:t>Funkciók:</w:t>
       </w:r>
@@ -76,7 +80,13 @@
         <w:ind w:firstLine="708"/>
       </w:pPr>
       <w:r>
-        <w:t>Felhasználóé</w:t>
+        <w:t>Felhasználó</w:t>
+      </w:r>
+      <w:r>
+        <w:t>k</w:t>
+      </w:r>
+      <w:r>
+        <w:t>é</w:t>
       </w:r>
       <w:r>
         <w:t xml:space="preserve"> – web/mobil</w:t>
@@ -317,6 +327,8 @@
         <w:t>könyv kivevése, előjegyzése adott felhasználó számára (telefonos/e-mailes foglalás miatt)</w:t>
       </w:r>
     </w:p>
+    <w:bookmarkEnd w:id="1"/>
+    <w:bookmarkEnd w:id="2"/>
     <w:p>
       <w:pPr>
         <w:pStyle w:val="Cmsor2"/>
@@ -2664,8 +2676,6 @@
       <w:r>
         <w:t>tokenek</w:t>
       </w:r>
-      <w:bookmarkStart w:id="0" w:name="_GoBack"/>
-      <w:bookmarkEnd w:id="0"/>
       <w:r>
         <w:t xml:space="preserve"> tábla:</w:t>
       </w:r>
@@ -3223,6 +3233,213 @@
         <w:t xml:space="preserve"> minden kész</w:t>
       </w:r>
     </w:p>
+    <w:p>
+      <w:pPr>
+        <w:pStyle w:val="Cmsor1"/>
+      </w:pPr>
+    </w:p>
+    <w:p>
+      <w:pPr>
+        <w:pStyle w:val="Cmsor1"/>
+      </w:pPr>
+      <w:bookmarkStart w:id="3" w:name="_Hlk189726744"/>
+      <w:r>
+        <w:t>Nem funkcionális követelmények</w:t>
+      </w:r>
+    </w:p>
+    <w:p>
+      <w:pPr>
+        <w:pStyle w:val="Listaszerbekezds"/>
+        <w:numPr>
+          <w:ilvl w:val="0"/>
+          <w:numId w:val="14"/>
+        </w:numPr>
+      </w:pPr>
+      <w:r>
+        <w:t>Teljesítmény</w:t>
+      </w:r>
+    </w:p>
+    <w:p>
+      <w:pPr>
+        <w:pStyle w:val="Listaszerbekezds"/>
+        <w:numPr>
+          <w:ilvl w:val="1"/>
+          <w:numId w:val="14"/>
+        </w:numPr>
+      </w:pPr>
+      <w:r>
+        <w:t>Sebesség fontos minden felületen</w:t>
+      </w:r>
+    </w:p>
+    <w:p>
+      <w:pPr>
+        <w:pStyle w:val="Listaszerbekezds"/>
+        <w:numPr>
+          <w:ilvl w:val="1"/>
+          <w:numId w:val="14"/>
+        </w:numPr>
+      </w:pPr>
+      <w:r>
+        <w:t>Egyszerre bírnia kéne 50-100 felhasználót és maximum 3 asztali felületet</w:t>
+      </w:r>
+    </w:p>
+    <w:p>
+      <w:pPr>
+        <w:pStyle w:val="Listaszerbekezds"/>
+        <w:numPr>
+          <w:ilvl w:val="1"/>
+          <w:numId w:val="14"/>
+        </w:numPr>
+      </w:pPr>
+      <w:r>
+        <w:t>A könyvtár összes olvasójának és könyvének az adatát tárolnia kell</w:t>
+      </w:r>
+    </w:p>
+    <w:p>
+      <w:pPr>
+        <w:pStyle w:val="Listaszerbekezds"/>
+        <w:numPr>
+          <w:ilvl w:val="0"/>
+          <w:numId w:val="14"/>
+        </w:numPr>
+      </w:pPr>
+      <w:r>
+        <w:t>Skálázhatóság</w:t>
+      </w:r>
+    </w:p>
+    <w:p>
+      <w:pPr>
+        <w:pStyle w:val="Listaszerbekezds"/>
+        <w:numPr>
+          <w:ilvl w:val="1"/>
+          <w:numId w:val="14"/>
+        </w:numPr>
+      </w:pPr>
+      <w:r>
+        <w:t>Horizontális skálázhatóság fontos</w:t>
+      </w:r>
+    </w:p>
+    <w:p>
+      <w:pPr>
+        <w:pStyle w:val="Listaszerbekezds"/>
+        <w:numPr>
+          <w:ilvl w:val="0"/>
+          <w:numId w:val="14"/>
+        </w:numPr>
+      </w:pPr>
+      <w:r>
+        <w:t>Megbízhatóság</w:t>
+      </w:r>
+    </w:p>
+    <w:p>
+      <w:pPr>
+        <w:pStyle w:val="Listaszerbekezds"/>
+        <w:numPr>
+          <w:ilvl w:val="1"/>
+          <w:numId w:val="14"/>
+        </w:numPr>
+      </w:pPr>
+      <w:r>
+        <w:t xml:space="preserve">Nyitvatartási időben működnie kell, </w:t>
+      </w:r>
+    </w:p>
+    <w:p>
+      <w:pPr>
+        <w:pStyle w:val="Listaszerbekezds"/>
+        <w:numPr>
+          <w:ilvl w:val="0"/>
+          <w:numId w:val="14"/>
+        </w:numPr>
+      </w:pPr>
+      <w:r>
+        <w:t>Biztonság</w:t>
+      </w:r>
+    </w:p>
+    <w:p>
+      <w:pPr>
+        <w:pStyle w:val="Listaszerbekezds"/>
+        <w:numPr>
+          <w:ilvl w:val="1"/>
+          <w:numId w:val="14"/>
+        </w:numPr>
+      </w:pPr>
+      <w:r>
+        <w:t>Jelszó és személyes adatok védelme, jelszó titkosítás</w:t>
+      </w:r>
+    </w:p>
+    <w:p>
+      <w:pPr>
+        <w:pStyle w:val="Listaszerbekezds"/>
+        <w:numPr>
+          <w:ilvl w:val="0"/>
+          <w:numId w:val="14"/>
+        </w:numPr>
+      </w:pPr>
+      <w:r>
+        <w:t>Használhatóság</w:t>
+      </w:r>
+    </w:p>
+    <w:p>
+      <w:pPr>
+        <w:pStyle w:val="Listaszerbekezds"/>
+        <w:numPr>
+          <w:ilvl w:val="1"/>
+          <w:numId w:val="14"/>
+        </w:numPr>
+      </w:pPr>
+      <w:r>
+        <w:t>Felhasználóbarátság egy prioritás</w:t>
+      </w:r>
+    </w:p>
+    <w:p>
+      <w:pPr>
+        <w:pStyle w:val="Listaszerbekezds"/>
+        <w:numPr>
+          <w:ilvl w:val="0"/>
+          <w:numId w:val="14"/>
+        </w:numPr>
+      </w:pPr>
+      <w:r>
+        <w:t xml:space="preserve">Kompatibilitás </w:t>
+      </w:r>
+    </w:p>
+    <w:p>
+      <w:pPr>
+        <w:pStyle w:val="Listaszerbekezds"/>
+        <w:numPr>
+          <w:ilvl w:val="1"/>
+          <w:numId w:val="14"/>
+        </w:numPr>
+      </w:pPr>
+      <w:r>
+        <w:t>Windows 10 és 11, Android, IOS és a legtöbb modern, elterjedt böngészőben működik</w:t>
+      </w:r>
+    </w:p>
+    <w:p>
+      <w:pPr>
+        <w:pStyle w:val="Listaszerbekezds"/>
+        <w:numPr>
+          <w:ilvl w:val="0"/>
+          <w:numId w:val="14"/>
+        </w:numPr>
+      </w:pPr>
+      <w:r>
+        <w:t>Hibatárés</w:t>
+      </w:r>
+    </w:p>
+    <w:p>
+      <w:pPr>
+        <w:pStyle w:val="Listaszerbekezds"/>
+        <w:numPr>
+          <w:ilvl w:val="1"/>
+          <w:numId w:val="14"/>
+        </w:numPr>
+      </w:pPr>
+      <w:r>
+        <w:t>Fontos, hogy hibatűrő legyen</w:t>
+      </w:r>
+      <w:bookmarkEnd w:id="3"/>
+    </w:p>
     <w:sectPr>
       <w:pgSz w:w="11906" w:h="16838"/>
       <w:pgMar w:top="1417" w:right="1417" w:bottom="1417" w:left="1417" w:header="708" w:footer="708" w:gutter="0"/>
@@ -3801,6 +4018,119 @@
     </w:lvl>
   </w:abstractNum>
   <w:abstractNum w:abstractNumId="5" w15:restartNumberingAfterBreak="0">
+    <w:nsid w:val="2C9B605B"/>
+    <w:multiLevelType w:val="hybridMultilevel"/>
+    <w:tmpl w:val="A2682018"/>
+    <w:lvl w:ilvl="0" w:tplc="040E0001">
+      <w:start w:val="1"/>
+      <w:numFmt w:val="bullet"/>
+      <w:lvlText w:val=""/>
+      <w:lvlJc w:val="left"/>
+      <w:pPr>
+        <w:ind w:left="720" w:hanging="360"/>
+      </w:pPr>
+      <w:rPr>
+        <w:rFonts w:ascii="Symbol" w:hAnsi="Symbol" w:hint="default"/>
+      </w:rPr>
+    </w:lvl>
+    <w:lvl w:ilvl="1" w:tplc="040E0003">
+      <w:start w:val="1"/>
+      <w:numFmt w:val="bullet"/>
+      <w:lvlText w:val="o"/>
+      <w:lvlJc w:val="left"/>
+      <w:pPr>
+        <w:ind w:left="1440" w:hanging="360"/>
+      </w:pPr>
+      <w:rPr>
+        <w:rFonts w:ascii="Courier New" w:hAnsi="Courier New" w:cs="Courier New" w:hint="default"/>
+      </w:rPr>
+    </w:lvl>
+    <w:lvl w:ilvl="2" w:tplc="040E0005">
+      <w:start w:val="1"/>
+      <w:numFmt w:val="bullet"/>
+      <w:lvlText w:val=""/>
+      <w:lvlJc w:val="left"/>
+      <w:pPr>
+        <w:ind w:left="2160" w:hanging="360"/>
+      </w:pPr>
+      <w:rPr>
+        <w:rFonts w:ascii="Wingdings" w:hAnsi="Wingdings" w:hint="default"/>
+      </w:rPr>
+    </w:lvl>
+    <w:lvl w:ilvl="3" w:tplc="040E0001" w:tentative="1">
+      <w:start w:val="1"/>
+      <w:numFmt w:val="bullet"/>
+      <w:lvlText w:val=""/>
+      <w:lvlJc w:val="left"/>
+      <w:pPr>
+        <w:ind w:left="2880" w:hanging="360"/>
+      </w:pPr>
+      <w:rPr>
+        <w:rFonts w:ascii="Symbol" w:hAnsi="Symbol" w:hint="default"/>
+      </w:rPr>
+    </w:lvl>
+    <w:lvl w:ilvl="4" w:tplc="040E0003" w:tentative="1">
+      <w:start w:val="1"/>
+      <w:numFmt w:val="bullet"/>
+      <w:lvlText w:val="o"/>
+      <w:lvlJc w:val="left"/>
+      <w:pPr>
+        <w:ind w:left="3600" w:hanging="360"/>
+      </w:pPr>
+      <w:rPr>
+        <w:rFonts w:ascii="Courier New" w:hAnsi="Courier New" w:cs="Courier New" w:hint="default"/>
+      </w:rPr>
+    </w:lvl>
+    <w:lvl w:ilvl="5" w:tplc="040E0005" w:tentative="1">
+      <w:start w:val="1"/>
+      <w:numFmt w:val="bullet"/>
+      <w:lvlText w:val=""/>
+      <w:lvlJc w:val="left"/>
+      <w:pPr>
+        <w:ind w:left="4320" w:hanging="360"/>
+      </w:pPr>
+      <w:rPr>
+        <w:rFonts w:ascii="Wingdings" w:hAnsi="Wingdings" w:hint="default"/>
+      </w:rPr>
+    </w:lvl>
+    <w:lvl w:ilvl="6" w:tplc="040E0001" w:tentative="1">
+      <w:start w:val="1"/>
+      <w:numFmt w:val="bullet"/>
+      <w:lvlText w:val=""/>
+      <w:lvlJc w:val="left"/>
+      <w:pPr>
+        <w:ind w:left="5040" w:hanging="360"/>
+      </w:pPr>
+      <w:rPr>
+        <w:rFonts w:ascii="Symbol" w:hAnsi="Symbol" w:hint="default"/>
+      </w:rPr>
+    </w:lvl>
+    <w:lvl w:ilvl="7" w:tplc="040E0003" w:tentative="1">
+      <w:start w:val="1"/>
+      <w:numFmt w:val="bullet"/>
+      <w:lvlText w:val="o"/>
+      <w:lvlJc w:val="left"/>
+      <w:pPr>
+        <w:ind w:left="5760" w:hanging="360"/>
+      </w:pPr>
+      <w:rPr>
+        <w:rFonts w:ascii="Courier New" w:hAnsi="Courier New" w:cs="Courier New" w:hint="default"/>
+      </w:rPr>
+    </w:lvl>
+    <w:lvl w:ilvl="8" w:tplc="040E0005" w:tentative="1">
+      <w:start w:val="1"/>
+      <w:numFmt w:val="bullet"/>
+      <w:lvlText w:val=""/>
+      <w:lvlJc w:val="left"/>
+      <w:pPr>
+        <w:ind w:left="6480" w:hanging="360"/>
+      </w:pPr>
+      <w:rPr>
+        <w:rFonts w:ascii="Wingdings" w:hAnsi="Wingdings" w:hint="default"/>
+      </w:rPr>
+    </w:lvl>
+  </w:abstractNum>
+  <w:abstractNum w:abstractNumId="6" w15:restartNumberingAfterBreak="0">
     <w:nsid w:val="3B626A7A"/>
     <w:multiLevelType w:val="hybridMultilevel"/>
     <w:tmpl w:val="592A037C"/>
@@ -3913,7 +4243,7 @@
       </w:rPr>
     </w:lvl>
   </w:abstractNum>
-  <w:abstractNum w:abstractNumId="6" w15:restartNumberingAfterBreak="0">
+  <w:abstractNum w:abstractNumId="7" w15:restartNumberingAfterBreak="0">
     <w:nsid w:val="3C6B0CF8"/>
     <w:multiLevelType w:val="hybridMultilevel"/>
     <w:tmpl w:val="7D0A6E84"/>
@@ -4026,7 +4356,7 @@
       </w:rPr>
     </w:lvl>
   </w:abstractNum>
-  <w:abstractNum w:abstractNumId="7" w15:restartNumberingAfterBreak="0">
+  <w:abstractNum w:abstractNumId="8" w15:restartNumberingAfterBreak="0">
     <w:nsid w:val="47F54BDA"/>
     <w:multiLevelType w:val="hybridMultilevel"/>
     <w:tmpl w:val="55589DC4"/>
@@ -4139,7 +4469,7 @@
       </w:rPr>
     </w:lvl>
   </w:abstractNum>
-  <w:abstractNum w:abstractNumId="8" w15:restartNumberingAfterBreak="0">
+  <w:abstractNum w:abstractNumId="9" w15:restartNumberingAfterBreak="0">
     <w:nsid w:val="4FDB3A12"/>
     <w:multiLevelType w:val="hybridMultilevel"/>
     <w:tmpl w:val="C0F658D8"/>
@@ -4252,7 +4582,7 @@
       </w:rPr>
     </w:lvl>
   </w:abstractNum>
-  <w:abstractNum w:abstractNumId="9" w15:restartNumberingAfterBreak="0">
+  <w:abstractNum w:abstractNumId="10" w15:restartNumberingAfterBreak="0">
     <w:nsid w:val="557D7652"/>
     <w:multiLevelType w:val="hybridMultilevel"/>
     <w:tmpl w:val="CDD86F36"/>
@@ -4365,7 +4695,7 @@
       </w:rPr>
     </w:lvl>
   </w:abstractNum>
-  <w:abstractNum w:abstractNumId="10" w15:restartNumberingAfterBreak="0">
+  <w:abstractNum w:abstractNumId="11" w15:restartNumberingAfterBreak="0">
     <w:nsid w:val="689746CB"/>
     <w:multiLevelType w:val="hybridMultilevel"/>
     <w:tmpl w:val="4E545C74"/>
@@ -4478,7 +4808,7 @@
       </w:rPr>
     </w:lvl>
   </w:abstractNum>
-  <w:abstractNum w:abstractNumId="11" w15:restartNumberingAfterBreak="0">
+  <w:abstractNum w:abstractNumId="12" w15:restartNumberingAfterBreak="0">
     <w:nsid w:val="6D4F4EB3"/>
     <w:multiLevelType w:val="hybridMultilevel"/>
     <w:tmpl w:val="DDDCB9DE"/>
@@ -4591,7 +4921,7 @@
       </w:rPr>
     </w:lvl>
   </w:abstractNum>
-  <w:abstractNum w:abstractNumId="12" w15:restartNumberingAfterBreak="0">
+  <w:abstractNum w:abstractNumId="13" w15:restartNumberingAfterBreak="0">
     <w:nsid w:val="7AA279D4"/>
     <w:multiLevelType w:val="hybridMultilevel"/>
     <w:tmpl w:val="2A229F24"/>
@@ -4705,10 +5035,10 @@
     </w:lvl>
   </w:abstractNum>
   <w:num w:numId="1">
-    <w:abstractNumId w:val="12"/>
+    <w:abstractNumId w:val="13"/>
   </w:num>
   <w:num w:numId="2">
-    <w:abstractNumId w:val="11"/>
+    <w:abstractNumId w:val="12"/>
   </w:num>
   <w:num w:numId="3">
     <w:abstractNumId w:val="1"/>
@@ -4717,16 +5047,16 @@
     <w:abstractNumId w:val="3"/>
   </w:num>
   <w:num w:numId="5">
-    <w:abstractNumId w:val="5"/>
+    <w:abstractNumId w:val="6"/>
   </w:num>
   <w:num w:numId="6">
-    <w:abstractNumId w:val="8"/>
+    <w:abstractNumId w:val="9"/>
   </w:num>
   <w:num w:numId="7">
-    <w:abstractNumId w:val="10"/>
+    <w:abstractNumId w:val="11"/>
   </w:num>
   <w:num w:numId="8">
-    <w:abstractNumId w:val="9"/>
+    <w:abstractNumId w:val="10"/>
   </w:num>
   <w:num w:numId="9">
     <w:abstractNumId w:val="0"/>
@@ -4735,13 +5065,16 @@
     <w:abstractNumId w:val="4"/>
   </w:num>
   <w:num w:numId="11">
-    <w:abstractNumId w:val="6"/>
+    <w:abstractNumId w:val="7"/>
   </w:num>
   <w:num w:numId="12">
     <w:abstractNumId w:val="2"/>
   </w:num>
   <w:num w:numId="13">
-    <w:abstractNumId w:val="7"/>
+    <w:abstractNumId w:val="8"/>
+  </w:num>
+  <w:num w:numId="14">
+    <w:abstractNumId w:val="5"/>
   </w:num>
 </w:numbering>
 </file>
@@ -5654,7 +5987,7 @@
 </file>
 
 <file path=customXml/itemProps1.xml><?xml version="1.0" encoding="utf-8"?>
-<ds:datastoreItem xmlns:ds="http://schemas.openxmlformats.org/officeDocument/2006/customXml" ds:itemID="{5BBC47C2-3232-4D67-AB3F-BA65942C0B2A}">
+<ds:datastoreItem xmlns:ds="http://schemas.openxmlformats.org/officeDocument/2006/customXml" ds:itemID="{A82C04B6-9F9D-4C58-99A3-A029A5864AAA}">
   <ds:schemaRefs>
     <ds:schemaRef ds:uri="http://schemas.openxmlformats.org/officeDocument/2006/bibliography"/>
   </ds:schemaRefs>

</xml_diff>